<commit_message>
A4 paper for docx
</commit_message>
<xml_diff>
--- a/cv/AvrahamBernstein-CV.docx
+++ b/cv/AvrahamBernstein-CV.docx
@@ -17,7 +17,7 @@
         <w:pStyle w:val="FirstParagraph"/>
       </w:pPr>
       <w:r>
-        <w:t xml:space="preserve">Last update: 2017-06-28T18:15:00Z</w:t>
+        <w:t xml:space="preserve">Last update: 2017-06-28T18:35:00Z</w:t>
       </w:r>
     </w:p>
     <w:p>
@@ -2031,7 +2031,7 @@
     </w:lvl>
   </w:abstractNum>
   <w:abstractNum w:abstractNumId="990">
-    <w:nsid w:val="1fdb7d3f"/>
+    <w:nsid w:val="d4b547a0"/>
     <w:multiLevelType w:val="multilevel"/>
     <w:lvl w:ilvl="0">
       <w:numFmt w:val="bullet"/>
@@ -2112,7 +2112,7 @@
     </w:lvl>
   </w:abstractNum>
   <w:abstractNum w:abstractNumId="99411">
-    <w:nsid w:val="388ad430"/>
+    <w:nsid w:val="52ff7187"/>
     <w:multiLevelType w:val="multilevel"/>
     <w:lvl w:ilvl="0">
       <w:start w:val="1"/>

</xml_diff>

<commit_message>
docx writer cannot control A4
</commit_message>
<xml_diff>
--- a/cv/AvrahamBernstein-CV.docx
+++ b/cv/AvrahamBernstein-CV.docx
@@ -17,7 +17,7 @@
         <w:pStyle w:val="FirstParagraph"/>
       </w:pPr>
       <w:r>
-        <w:t xml:space="preserve">Last update: 2017-06-28T18:35:00Z</w:t>
+        <w:t xml:space="preserve">Last update: 2017-06-28T23:00:00Z</w:t>
       </w:r>
     </w:p>
     <w:p>
@@ -129,6 +129,23 @@
         <w:rPr>
           <w:b/>
         </w:rPr>
+        <w:t xml:space="preserve">tel:US:mobile:</w:t>
+      </w:r>
+      <w:r>
+        <w:t xml:space="preserve"> </w:t>
+      </w:r>
+      <w:r>
+        <w:t xml:space="preserve">+1.845.402-0023</w:t>
+      </w:r>
+    </w:p>
+    <w:p>
+      <w:pPr>
+        <w:pStyle w:val="BodyText"/>
+      </w:pPr>
+      <w:r>
+        <w:rPr>
+          <w:b/>
+        </w:rPr>
         <w:t xml:space="preserve">www-linkedin:</w:t>
       </w:r>
       <w:r>
@@ -151,12 +168,40 @@
         <w:rPr>
           <w:b/>
         </w:rPr>
+        <w:t xml:space="preserve">cv:</w:t>
+      </w:r>
+      <w:r>
+        <w:t xml:space="preserve"> </w:t>
+      </w:r>
+      <w:hyperlink r:id="rId27">
+        <w:r>
+          <w:rPr>
+            <w:rStyle w:val="Hyperlink"/>
+          </w:rPr>
+          <w:t xml:space="preserve">http://purl.org/avraham.bernstein/cv</w:t>
+        </w:r>
+      </w:hyperlink>
+      <w:r>
+        <w:t xml:space="preserve"> </w:t>
+      </w:r>
+      <w:r>
+        <w:t xml:space="preserve">[this file]</w:t>
+      </w:r>
+    </w:p>
+    <w:p>
+      <w:pPr>
+        <w:pStyle w:val="BodyText"/>
+      </w:pPr>
+      <w:r>
+        <w:rPr>
+          <w:b/>
+        </w:rPr>
         <w:t xml:space="preserve">www-home:</w:t>
       </w:r>
       <w:r>
         <w:t xml:space="preserve"> </w:t>
       </w:r>
-      <w:hyperlink r:id="rId27">
+      <w:hyperlink r:id="rId28">
         <w:r>
           <w:rPr>
             <w:rStyle w:val="Hyperlink"/>
@@ -164,34 +209,6 @@
           <w:t xml:space="preserve">http://purl.org/avraham.bernstein</w:t>
         </w:r>
       </w:hyperlink>
-    </w:p>
-    <w:p>
-      <w:pPr>
-        <w:pStyle w:val="BodyText"/>
-      </w:pPr>
-      <w:r>
-        <w:rPr>
-          <w:b/>
-        </w:rPr>
-        <w:t xml:space="preserve">cv:</w:t>
-      </w:r>
-      <w:r>
-        <w:t xml:space="preserve"> </w:t>
-      </w:r>
-      <w:hyperlink r:id="rId28">
-        <w:r>
-          <w:rPr>
-            <w:rStyle w:val="Hyperlink"/>
-          </w:rPr>
-          <w:t xml:space="preserve">http://purl.org/avraham.bernstein/cv</w:t>
-        </w:r>
-      </w:hyperlink>
-      <w:r>
-        <w:t xml:space="preserve"> </w:t>
-      </w:r>
-      <w:r>
-        <w:t xml:space="preserve">[this file]</w:t>
-      </w:r>
     </w:p>
     <w:p>
       <w:pPr>
@@ -2031,7 +2048,7 @@
     </w:lvl>
   </w:abstractNum>
   <w:abstractNum w:abstractNumId="990">
-    <w:nsid w:val="d4b547a0"/>
+    <w:nsid w:val="6daad583"/>
     <w:multiLevelType w:val="multilevel"/>
     <w:lvl w:ilvl="0">
       <w:numFmt w:val="bullet"/>
@@ -2112,7 +2129,7 @@
     </w:lvl>
   </w:abstractNum>
   <w:abstractNum w:abstractNumId="99411">
-    <w:nsid w:val="52ff7187"/>
+    <w:nsid w:val="abe02cc9"/>
     <w:multiLevelType w:val="multilevel"/>
     <w:lvl w:ilvl="0">
       <w:start w:val="1"/>

</xml_diff>

<commit_message>
added location and tz
</commit_message>
<xml_diff>
--- a/cv/AvrahamBernstein-CV.docx
+++ b/cv/AvrahamBernstein-CV.docx
@@ -17,7 +17,7 @@
         <w:pStyle w:val="FirstParagraph"/>
       </w:pPr>
       <w:r>
-        <w:t xml:space="preserve">Last update: 2017-06-28T23:00:00Z</w:t>
+        <w:t xml:space="preserve">Last update: 2017-06-29T11:57:00Z</w:t>
       </w:r>
     </w:p>
     <w:p>
@@ -54,10 +54,10 @@
       <w:pPr>
         <w:pStyle w:val="Heading2"/>
       </w:pPr>
-      <w:bookmarkStart w:id="23" w:name="contact-information"/>
+      <w:bookmarkStart w:id="23" w:name="contact-information-links"/>
       <w:bookmarkEnd w:id="23"/>
       <w:r>
-        <w:t xml:space="preserve">1.0 Contact Information</w:t>
+        <w:t xml:space="preserve">1.0 Contact Information &amp; Links</w:t>
       </w:r>
     </w:p>
     <w:p>
@@ -112,6 +112,38 @@
         <w:rPr>
           <w:b/>
         </w:rPr>
+        <w:t xml:space="preserve">location:</w:t>
+      </w:r>
+      <w:r>
+        <w:t xml:space="preserve"> </w:t>
+      </w:r>
+      <w:r>
+        <w:t xml:space="preserve">Jerusalem ISRAEL,</w:t>
+      </w:r>
+      <w:r>
+        <w:t xml:space="preserve"> </w:t>
+      </w:r>
+      <w:r>
+        <w:rPr>
+          <w:b/>
+        </w:rPr>
+        <w:t xml:space="preserve">tz:</w:t>
+      </w:r>
+      <w:r>
+        <w:t xml:space="preserve"> </w:t>
+      </w:r>
+      <w:r>
+        <w:t xml:space="preserve">UTC +2:00/+3:00 [winter/summer]</w:t>
+      </w:r>
+    </w:p>
+    <w:p>
+      <w:pPr>
+        <w:pStyle w:val="BodyText"/>
+      </w:pPr>
+      <w:r>
+        <w:rPr>
+          <w:b/>
+        </w:rPr>
         <w:t xml:space="preserve">tel:IL:mobile/whatsapp:</w:t>
       </w:r>
       <w:r>
@@ -146,12 +178,34 @@
         <w:rPr>
           <w:b/>
         </w:rPr>
+        <w:t xml:space="preserve">www-home:</w:t>
+      </w:r>
+      <w:r>
+        <w:t xml:space="preserve"> </w:t>
+      </w:r>
+      <w:hyperlink r:id="rId26">
+        <w:r>
+          <w:rPr>
+            <w:rStyle w:val="Hyperlink"/>
+          </w:rPr>
+          <w:t xml:space="preserve">http://purl.org/avraham.bernstein</w:t>
+        </w:r>
+      </w:hyperlink>
+    </w:p>
+    <w:p>
+      <w:pPr>
+        <w:pStyle w:val="BodyText"/>
+      </w:pPr>
+      <w:r>
+        <w:rPr>
+          <w:b/>
+        </w:rPr>
         <w:t xml:space="preserve">www-linkedin:</w:t>
       </w:r>
       <w:r>
         <w:t xml:space="preserve"> </w:t>
       </w:r>
-      <w:hyperlink r:id="rId26">
+      <w:hyperlink r:id="rId27">
         <w:r>
           <w:rPr>
             <w:rStyle w:val="Hyperlink"/>
@@ -173,7 +227,7 @@
       <w:r>
         <w:t xml:space="preserve"> </w:t>
       </w:r>
-      <w:hyperlink r:id="rId27">
+      <w:hyperlink r:id="rId28">
         <w:r>
           <w:rPr>
             <w:rStyle w:val="Hyperlink"/>
@@ -187,28 +241,6 @@
       <w:r>
         <w:t xml:space="preserve">[this file]</w:t>
       </w:r>
-    </w:p>
-    <w:p>
-      <w:pPr>
-        <w:pStyle w:val="BodyText"/>
-      </w:pPr>
-      <w:r>
-        <w:rPr>
-          <w:b/>
-        </w:rPr>
-        <w:t xml:space="preserve">www-home:</w:t>
-      </w:r>
-      <w:r>
-        <w:t xml:space="preserve"> </w:t>
-      </w:r>
-      <w:hyperlink r:id="rId28">
-        <w:r>
-          <w:rPr>
-            <w:rStyle w:val="Hyperlink"/>
-          </w:rPr>
-          <w:t xml:space="preserve">http://purl.org/avraham.bernstein</w:t>
-        </w:r>
-      </w:hyperlink>
     </w:p>
     <w:p>
       <w:pPr>
@@ -2048,7 +2080,7 @@
     </w:lvl>
   </w:abstractNum>
   <w:abstractNum w:abstractNumId="990">
-    <w:nsid w:val="6daad583"/>
+    <w:nsid w:val="db72955f"/>
     <w:multiLevelType w:val="multilevel"/>
     <w:lvl w:ilvl="0">
       <w:numFmt w:val="bullet"/>
@@ -2129,7 +2161,7 @@
     </w:lvl>
   </w:abstractNum>
   <w:abstractNum w:abstractNumId="99411">
-    <w:nsid w:val="abe02cc9"/>
+    <w:nsid w:val="466e248a"/>
     <w:multiLevelType w:val="multilevel"/>
     <w:lvl w:ilvl="0">
       <w:start w:val="1"/>

</xml_diff>

<commit_message>
another minor change to v2.0.0
</commit_message>
<xml_diff>
--- a/cv/AvrahamBernstein-CV.docx
+++ b/cv/AvrahamBernstein-CV.docx
@@ -75,7 +75,7 @@
         <w:rPr>
           <w:i/>
         </w:rPr>
-        <w:t xml:space="preserve">Last update: 2017-07-24T21:45:30Z</w:t>
+        <w:t xml:space="preserve">Last update: 2017-07-24T21:53:28Z</w:t>
       </w:r>
     </w:p>
     <w:p>
@@ -3753,7 +3753,7 @@
         </w:numPr>
       </w:pPr>
       <w:r>
-        <w:t xml:space="preserve">In order to provide network management capability, I selected an inexpensive micro controller that could</w:t>
+        <w:t xml:space="preserve">In order to provide network management capability, I selected an inexpensive micro-controller that could</w:t>
       </w:r>
       <w:r>
         <w:t xml:space="preserve"> </w:t>
@@ -7762,7 +7762,7 @@
     </w:lvl>
   </w:abstractNum>
   <w:abstractNum w:abstractNumId="990">
-    <w:nsid w:val="95feae17"/>
+    <w:nsid w:val="fb863975"/>
     <w:multiLevelType w:val="multilevel"/>
     <w:lvl w:ilvl="0">
       <w:numFmt w:val="bullet"/>
@@ -7843,7 +7843,7 @@
     </w:lvl>
   </w:abstractNum>
   <w:abstractNum w:abstractNumId="99201">
-    <w:nsid w:val="8aeac3d3"/>
+    <w:nsid w:val="decd24b7"/>
     <w:multiLevelType w:val="multilevel"/>
     <w:lvl w:ilvl="0">
       <w:start w:val="1"/>
@@ -7931,7 +7931,7 @@
     </w:lvl>
   </w:abstractNum>
   <w:abstractNum w:abstractNumId="991">
-    <w:nsid w:val="ecc74755"/>
+    <w:nsid w:val="45d88d44"/>
     <w:multiLevelType w:val="multilevel"/>
     <w:lvl w:ilvl="0">
       <w:numFmt w:val="bullet"/>
@@ -8012,7 +8012,7 @@
     </w:lvl>
   </w:abstractNum>
   <w:abstractNum w:abstractNumId="99711">
-    <w:nsid w:val="fd627c1b"/>
+    <w:nsid w:val="6327bfa7"/>
     <w:multiLevelType w:val="multilevel"/>
     <w:lvl w:ilvl="0">
       <w:start w:val="1"/>
@@ -8100,7 +8100,7 @@
     </w:lvl>
   </w:abstractNum>
   <w:abstractNum w:abstractNumId="99411">
-    <w:nsid w:val="66371a7d"/>
+    <w:nsid w:val="7234885e"/>
     <w:multiLevelType w:val="multilevel"/>
     <w:lvl w:ilvl="0">
       <w:start w:val="1"/>

</xml_diff>